<commit_message>
Inclusão de história da empresa
</commit_message>
<xml_diff>
--- a/Levantamento Inicial da Empresa.docx
+++ b/Levantamento Inicial da Empresa.docx
@@ -36,47 +36,407 @@
     </w:p>
     <w:p>
       <w:pPr>
-        <w:pStyle w:val="PargrafodaLista"/>
-        <w:numPr>
-          <w:ilvl w:val="0"/>
-          <w:numId w:val="2"/>
-        </w:numPr>
-      </w:pPr>
-      <w:r>
-        <w:t>Fundação:</w:t>
-      </w:r>
-      <w:r>
-        <w:t xml:space="preserve"> Data e contexto da fundação</w:t>
-      </w:r>
-    </w:p>
-    <w:p>
-      <w:pPr>
-        <w:pStyle w:val="PargrafodaLista"/>
-        <w:numPr>
-          <w:ilvl w:val="0"/>
-          <w:numId w:val="2"/>
-        </w:numPr>
-      </w:pPr>
-      <w:r>
-        <w:t>Desenvolvimento:</w:t>
-      </w:r>
-      <w:r>
-        <w:t xml:space="preserve"> Principais marcos e evolução ao longo do tempo</w:t>
-      </w:r>
-    </w:p>
-    <w:p>
-      <w:pPr>
-        <w:pStyle w:val="PargrafodaLista"/>
-        <w:numPr>
-          <w:ilvl w:val="0"/>
-          <w:numId w:val="2"/>
-        </w:numPr>
-      </w:pPr>
-      <w:r>
-        <w:t>Expansão:</w:t>
-      </w:r>
-      <w:r>
-        <w:t xml:space="preserve"> Geográficas ou de produto/serviço</w:t>
+        <w:pStyle w:val="NormalWeb"/>
+        <w:shd w:val="clear" w:color="auto" w:fill="FFFFFF"/>
+        <w:spacing w:before="120" w:beforeAutospacing="0" w:after="240" w:afterAutospacing="0"/>
+        <w:ind w:left="360"/>
+        <w:rPr>
+          <w:rFonts w:asciiTheme="minorHAnsi" w:eastAsiaTheme="minorHAnsi" w:hAnsiTheme="minorHAnsi" w:cstheme="minorBidi"/>
+          <w:lang w:eastAsia="en-US"/>
+        </w:rPr>
+      </w:pPr>
+      <w:r>
+        <w:rPr>
+          <w:rFonts w:asciiTheme="minorHAnsi" w:eastAsiaTheme="minorHAnsi" w:hAnsiTheme="minorHAnsi" w:cstheme="minorBidi"/>
+          <w:lang w:eastAsia="en-US"/>
+        </w:rPr>
+        <w:t>Foi inaugurada em </w:t>
+      </w:r>
+      <w:hyperlink r:id="rId8" w:tooltip="1967" w:history="1">
+        <w:r>
+          <w:rPr>
+            <w:rFonts w:asciiTheme="minorHAnsi" w:eastAsiaTheme="minorHAnsi" w:hAnsiTheme="minorHAnsi" w:cstheme="minorBidi"/>
+            <w:lang w:eastAsia="en-US"/>
+          </w:rPr>
+          <w:t>1967</w:t>
+        </w:r>
+      </w:hyperlink>
+      <w:r>
+        <w:rPr>
+          <w:rFonts w:asciiTheme="minorHAnsi" w:eastAsiaTheme="minorHAnsi" w:hAnsiTheme="minorHAnsi" w:cstheme="minorBidi"/>
+          <w:lang w:eastAsia="en-US"/>
+        </w:rPr>
+        <w:t> como um pequeno sebo por Emídio Teles então com 17 anos, com o nome de "Livraria Lê", na </w:t>
+      </w:r>
+      <w:hyperlink r:id="rId9" w:tooltip="Galeria Ouvidor (página não existe)" w:history="1">
+        <w:r>
+          <w:rPr>
+            <w:rFonts w:asciiTheme="minorHAnsi" w:eastAsiaTheme="minorHAnsi" w:hAnsiTheme="minorHAnsi" w:cstheme="minorBidi"/>
+            <w:lang w:eastAsia="en-US"/>
+          </w:rPr>
+          <w:t>Galeria Ouvidor</w:t>
+        </w:r>
+      </w:hyperlink>
+      <w:r>
+        <w:rPr>
+          <w:rFonts w:asciiTheme="minorHAnsi" w:eastAsiaTheme="minorHAnsi" w:hAnsiTheme="minorHAnsi" w:cstheme="minorBidi"/>
+          <w:lang w:eastAsia="en-US"/>
+        </w:rPr>
+        <w:t>,</w:t>
+      </w:r>
+      <w:hyperlink r:id="rId10" w:anchor="cite_note-veja-2" w:history="1">
+        <w:r>
+          <w:rPr>
+            <w:rFonts w:asciiTheme="minorHAnsi" w:eastAsiaTheme="minorHAnsi" w:hAnsiTheme="minorHAnsi" w:cstheme="minorBidi"/>
+            <w:lang w:eastAsia="en-US"/>
+          </w:rPr>
+          <w:t>[2]</w:t>
+        </w:r>
+      </w:hyperlink>
+      <w:r>
+        <w:rPr>
+          <w:rFonts w:asciiTheme="minorHAnsi" w:eastAsiaTheme="minorHAnsi" w:hAnsiTheme="minorHAnsi" w:cstheme="minorBidi"/>
+          <w:lang w:eastAsia="en-US"/>
+        </w:rPr>
+        <w:t> tradicional centro de vendas de </w:t>
+      </w:r>
+      <w:hyperlink r:id="rId11" w:tooltip="Livro" w:history="1">
+        <w:r>
+          <w:rPr>
+            <w:rFonts w:asciiTheme="minorHAnsi" w:eastAsiaTheme="minorHAnsi" w:hAnsiTheme="minorHAnsi" w:cstheme="minorBidi"/>
+            <w:lang w:eastAsia="en-US"/>
+          </w:rPr>
+          <w:t>livros</w:t>
+        </w:r>
+      </w:hyperlink>
+      <w:r>
+        <w:rPr>
+          <w:rFonts w:asciiTheme="minorHAnsi" w:eastAsiaTheme="minorHAnsi" w:hAnsiTheme="minorHAnsi" w:cstheme="minorBidi"/>
+          <w:lang w:eastAsia="en-US"/>
+        </w:rPr>
+        <w:t> novos e usados no centro de </w:t>
+      </w:r>
+      <w:hyperlink r:id="rId12" w:tooltip="Belo Horizonte" w:history="1">
+        <w:r>
+          <w:rPr>
+            <w:rFonts w:asciiTheme="minorHAnsi" w:eastAsiaTheme="minorHAnsi" w:hAnsiTheme="minorHAnsi" w:cstheme="minorBidi"/>
+            <w:lang w:eastAsia="en-US"/>
+          </w:rPr>
+          <w:t>Belo Horizonte</w:t>
+        </w:r>
+      </w:hyperlink>
+      <w:r>
+        <w:rPr>
+          <w:rFonts w:asciiTheme="minorHAnsi" w:eastAsiaTheme="minorHAnsi" w:hAnsiTheme="minorHAnsi" w:cstheme="minorBidi"/>
+          <w:lang w:eastAsia="en-US"/>
+        </w:rPr>
+        <w:t>. Seu nome foi alterado em </w:t>
+      </w:r>
+      <w:hyperlink r:id="rId13" w:tooltip="1975" w:history="1">
+        <w:r>
+          <w:rPr>
+            <w:rFonts w:asciiTheme="minorHAnsi" w:eastAsiaTheme="minorHAnsi" w:hAnsiTheme="minorHAnsi" w:cstheme="minorBidi"/>
+            <w:lang w:eastAsia="en-US"/>
+          </w:rPr>
+          <w:t>1975</w:t>
+        </w:r>
+      </w:hyperlink>
+      <w:r>
+        <w:rPr>
+          <w:rFonts w:asciiTheme="minorHAnsi" w:eastAsiaTheme="minorHAnsi" w:hAnsiTheme="minorHAnsi" w:cstheme="minorBidi"/>
+          <w:lang w:eastAsia="en-US"/>
+        </w:rPr>
+        <w:t> para "Leitura", nome que permanece até hoje.</w:t>
+      </w:r>
+      <w:r>
+        <w:rPr>
+          <w:rFonts w:asciiTheme="minorHAnsi" w:eastAsiaTheme="minorHAnsi" w:hAnsiTheme="minorHAnsi" w:cstheme="minorBidi"/>
+          <w:lang w:eastAsia="en-US"/>
+        </w:rPr>
+        <w:t xml:space="preserve"> </w:t>
+      </w:r>
+    </w:p>
+    <w:p>
+      <w:pPr>
+        <w:pStyle w:val="NormalWeb"/>
+        <w:shd w:val="clear" w:color="auto" w:fill="FFFFFF"/>
+        <w:spacing w:before="120" w:beforeAutospacing="0" w:after="240" w:afterAutospacing="0"/>
+        <w:ind w:left="360"/>
+        <w:rPr>
+          <w:rFonts w:asciiTheme="minorHAnsi" w:eastAsiaTheme="minorHAnsi" w:hAnsiTheme="minorHAnsi" w:cstheme="minorBidi"/>
+          <w:lang w:eastAsia="en-US"/>
+        </w:rPr>
+      </w:pPr>
+      <w:r>
+        <w:rPr>
+          <w:rFonts w:asciiTheme="minorHAnsi" w:eastAsiaTheme="minorHAnsi" w:hAnsiTheme="minorHAnsi" w:cstheme="minorBidi"/>
+          <w:lang w:eastAsia="en-US"/>
+        </w:rPr>
+        <w:t>Em </w:t>
+      </w:r>
+      <w:hyperlink r:id="rId14" w:tooltip="1980" w:history="1">
+        <w:r>
+          <w:rPr>
+            <w:rFonts w:asciiTheme="minorHAnsi" w:eastAsiaTheme="minorHAnsi" w:hAnsiTheme="minorHAnsi" w:cstheme="minorBidi"/>
+            <w:lang w:eastAsia="en-US"/>
+          </w:rPr>
+          <w:t>1980</w:t>
+        </w:r>
+      </w:hyperlink>
+      <w:r>
+        <w:rPr>
+          <w:rFonts w:asciiTheme="minorHAnsi" w:eastAsiaTheme="minorHAnsi" w:hAnsiTheme="minorHAnsi" w:cstheme="minorBidi"/>
+          <w:lang w:eastAsia="en-US"/>
+        </w:rPr>
+        <w:t> foi aberta a primeira filial da empresa, e as lojas começam a comercializar, além de livros, produtos de papelaria, e em </w:t>
+      </w:r>
+      <w:hyperlink r:id="rId15" w:tooltip="2000" w:history="1">
+        <w:r>
+          <w:rPr>
+            <w:rFonts w:asciiTheme="minorHAnsi" w:eastAsiaTheme="minorHAnsi" w:hAnsiTheme="minorHAnsi" w:cstheme="minorBidi"/>
+            <w:lang w:eastAsia="en-US"/>
+          </w:rPr>
+          <w:t>2000</w:t>
+        </w:r>
+      </w:hyperlink>
+      <w:r>
+        <w:rPr>
+          <w:rFonts w:asciiTheme="minorHAnsi" w:eastAsiaTheme="minorHAnsi" w:hAnsiTheme="minorHAnsi" w:cstheme="minorBidi"/>
+          <w:lang w:eastAsia="en-US"/>
+        </w:rPr>
+        <w:t> a empresa inaugurou a primeira filial fora do estado de </w:t>
+      </w:r>
+      <w:hyperlink r:id="rId16" w:tooltip="Minas Gerais" w:history="1">
+        <w:r>
+          <w:rPr>
+            <w:rFonts w:asciiTheme="minorHAnsi" w:eastAsiaTheme="minorHAnsi" w:hAnsiTheme="minorHAnsi" w:cstheme="minorBidi"/>
+            <w:lang w:eastAsia="en-US"/>
+          </w:rPr>
+          <w:t>Minas Gerais</w:t>
+        </w:r>
+      </w:hyperlink>
+      <w:r>
+        <w:rPr>
+          <w:rFonts w:asciiTheme="minorHAnsi" w:eastAsiaTheme="minorHAnsi" w:hAnsiTheme="minorHAnsi" w:cstheme="minorBidi"/>
+          <w:lang w:eastAsia="en-US"/>
+        </w:rPr>
+        <w:t>, no Shopping Píer 21, em </w:t>
+      </w:r>
+      <w:hyperlink r:id="rId17" w:tooltip="Brasília" w:history="1">
+        <w:r>
+          <w:rPr>
+            <w:rFonts w:asciiTheme="minorHAnsi" w:eastAsiaTheme="minorHAnsi" w:hAnsiTheme="minorHAnsi" w:cstheme="minorBidi"/>
+            <w:lang w:eastAsia="en-US"/>
+          </w:rPr>
+          <w:t>Brasília</w:t>
+        </w:r>
+      </w:hyperlink>
+      <w:r>
+        <w:rPr>
+          <w:rFonts w:asciiTheme="minorHAnsi" w:eastAsiaTheme="minorHAnsi" w:hAnsiTheme="minorHAnsi" w:cstheme="minorBidi"/>
+          <w:lang w:eastAsia="en-US"/>
+        </w:rPr>
+        <w:t>.</w:t>
+      </w:r>
+      <w:r>
+        <w:rPr>
+          <w:rFonts w:asciiTheme="minorHAnsi" w:eastAsiaTheme="minorHAnsi" w:hAnsiTheme="minorHAnsi" w:cstheme="minorBidi"/>
+          <w:lang w:eastAsia="en-US"/>
+        </w:rPr>
+        <w:t xml:space="preserve"> </w:t>
+      </w:r>
+    </w:p>
+    <w:p>
+      <w:pPr>
+        <w:pStyle w:val="NormalWeb"/>
+        <w:shd w:val="clear" w:color="auto" w:fill="FFFFFF"/>
+        <w:spacing w:before="120" w:beforeAutospacing="0" w:after="240" w:afterAutospacing="0"/>
+        <w:ind w:left="360"/>
+        <w:rPr>
+          <w:rFonts w:asciiTheme="minorHAnsi" w:eastAsiaTheme="minorHAnsi" w:hAnsiTheme="minorHAnsi" w:cstheme="minorBidi"/>
+          <w:lang w:eastAsia="en-US"/>
+        </w:rPr>
+      </w:pPr>
+      <w:r>
+        <w:rPr>
+          <w:rFonts w:asciiTheme="minorHAnsi" w:eastAsiaTheme="minorHAnsi" w:hAnsiTheme="minorHAnsi" w:cstheme="minorBidi"/>
+          <w:lang w:eastAsia="en-US"/>
+        </w:rPr>
+        <w:t>Em 2017 a Livraria Leitura da </w:t>
+      </w:r>
+      <w:hyperlink r:id="rId18" w:tooltip="Avenida Paulista" w:history="1">
+        <w:r>
+          <w:rPr>
+            <w:rFonts w:eastAsiaTheme="majorEastAsia"/>
+            <w:lang w:eastAsia="en-US"/>
+          </w:rPr>
+          <w:t>Avenida Paulista</w:t>
+        </w:r>
+      </w:hyperlink>
+      <w:r>
+        <w:rPr>
+          <w:rFonts w:asciiTheme="minorHAnsi" w:eastAsiaTheme="minorHAnsi" w:hAnsiTheme="minorHAnsi" w:cstheme="minorBidi"/>
+          <w:lang w:eastAsia="en-US"/>
+        </w:rPr>
+        <w:t> em </w:t>
+      </w:r>
+      <w:hyperlink r:id="rId19" w:tooltip="São Paulo (cidade)" w:history="1">
+        <w:r>
+          <w:rPr>
+            <w:rFonts w:eastAsiaTheme="majorEastAsia"/>
+            <w:lang w:eastAsia="en-US"/>
+          </w:rPr>
+          <w:t>São Paulo</w:t>
+        </w:r>
+      </w:hyperlink>
+      <w:r>
+        <w:rPr>
+          <w:rFonts w:asciiTheme="minorHAnsi" w:eastAsiaTheme="minorHAnsi" w:hAnsiTheme="minorHAnsi" w:cstheme="minorBidi"/>
+          <w:lang w:eastAsia="en-US"/>
+        </w:rPr>
+        <w:t> encerrou suas atividades. Os altos custos, de IPTU eram R$ 30 mil por exemplo, e o baixo retorno foram alguns dos motivos apontados para o fechamento do prédio. Marcus Teles disse que, "A loja custava três vezes mais do que as filiais em cidades como </w:t>
+      </w:r>
+      <w:hyperlink r:id="rId20" w:tooltip="Teresina" w:history="1">
+        <w:r>
+          <w:rPr>
+            <w:rFonts w:eastAsiaTheme="majorEastAsia"/>
+            <w:lang w:eastAsia="en-US"/>
+          </w:rPr>
+          <w:t>Teresina</w:t>
+        </w:r>
+      </w:hyperlink>
+      <w:r>
+        <w:rPr>
+          <w:rFonts w:asciiTheme="minorHAnsi" w:eastAsiaTheme="minorHAnsi" w:hAnsiTheme="minorHAnsi" w:cstheme="minorBidi"/>
+          <w:lang w:eastAsia="en-US"/>
+        </w:rPr>
+        <w:t> e </w:t>
+      </w:r>
+      <w:hyperlink r:id="rId21" w:tooltip="Maceió" w:history="1">
+        <w:r>
+          <w:rPr>
+            <w:rFonts w:eastAsiaTheme="majorEastAsia"/>
+            <w:lang w:eastAsia="en-US"/>
+          </w:rPr>
+          <w:t>Maceió</w:t>
+        </w:r>
+      </w:hyperlink>
+      <w:r>
+        <w:rPr>
+          <w:rFonts w:asciiTheme="minorHAnsi" w:eastAsiaTheme="minorHAnsi" w:hAnsiTheme="minorHAnsi" w:cstheme="minorBidi"/>
+          <w:lang w:eastAsia="en-US"/>
+        </w:rPr>
+        <w:t> e ainda vendia menos"</w:t>
+      </w:r>
+    </w:p>
+    <w:p>
+      <w:pPr>
+        <w:pStyle w:val="NormalWeb"/>
+        <w:ind w:left="360"/>
+        <w:rPr>
+          <w:rFonts w:asciiTheme="minorHAnsi" w:eastAsiaTheme="minorHAnsi" w:hAnsiTheme="minorHAnsi" w:cstheme="minorBidi"/>
+          <w:lang w:eastAsia="en-US"/>
+        </w:rPr>
+      </w:pPr>
+      <w:r>
+        <w:rPr>
+          <w:rFonts w:asciiTheme="minorHAnsi" w:eastAsiaTheme="minorHAnsi" w:hAnsiTheme="minorHAnsi" w:cstheme="minorBidi"/>
+          <w:lang w:eastAsia="en-US"/>
+        </w:rPr>
+        <w:t>Em 2021 a maior loja da rede era a do </w:t>
+      </w:r>
+      <w:hyperlink r:id="rId22" w:tooltip="RioMar Shopping (Fortaleza)" w:history="1">
+        <w:r>
+          <w:rPr>
+            <w:rFonts w:asciiTheme="minorHAnsi" w:eastAsiaTheme="minorHAnsi" w:hAnsiTheme="minorHAnsi" w:cstheme="minorBidi"/>
+            <w:lang w:eastAsia="en-US"/>
+          </w:rPr>
+          <w:t>Shopping RioMar</w:t>
+        </w:r>
+      </w:hyperlink>
+      <w:r>
+        <w:rPr>
+          <w:rFonts w:asciiTheme="minorHAnsi" w:eastAsiaTheme="minorHAnsi" w:hAnsiTheme="minorHAnsi" w:cstheme="minorBidi"/>
+          <w:lang w:eastAsia="en-US"/>
+        </w:rPr>
+        <w:t>, em </w:t>
+      </w:r>
+      <w:hyperlink r:id="rId23" w:tooltip="Fortaleza" w:history="1">
+        <w:r>
+          <w:rPr>
+            <w:rFonts w:asciiTheme="minorHAnsi" w:eastAsiaTheme="minorHAnsi" w:hAnsiTheme="minorHAnsi" w:cstheme="minorBidi"/>
+            <w:lang w:eastAsia="en-US"/>
+          </w:rPr>
+          <w:t>Fortaleza</w:t>
+        </w:r>
+      </w:hyperlink>
+      <w:r>
+        <w:rPr>
+          <w:rFonts w:asciiTheme="minorHAnsi" w:eastAsiaTheme="minorHAnsi" w:hAnsiTheme="minorHAnsi" w:cstheme="minorBidi"/>
+          <w:lang w:eastAsia="en-US"/>
+        </w:rPr>
+        <w:t> (CE), com quase 2 mil metros quadrados.</w:t>
+      </w:r>
+      <w:r>
+        <w:rPr>
+          <w:rFonts w:asciiTheme="minorHAnsi" w:eastAsiaTheme="minorHAnsi" w:hAnsiTheme="minorHAnsi" w:cstheme="minorBidi"/>
+          <w:lang w:eastAsia="en-US"/>
+        </w:rPr>
+        <w:t xml:space="preserve"> </w:t>
+      </w:r>
+    </w:p>
+    <w:p>
+      <w:pPr>
+        <w:pStyle w:val="NormalWeb"/>
+        <w:ind w:left="360"/>
+        <w:rPr>
+          <w:rFonts w:asciiTheme="minorHAnsi" w:eastAsiaTheme="minorHAnsi" w:hAnsiTheme="minorHAnsi" w:cstheme="minorBidi"/>
+          <w:b/>
+          <w:bCs/>
+          <w:lang w:eastAsia="en-US"/>
+        </w:rPr>
+      </w:pPr>
+      <w:r>
+        <w:rPr>
+          <w:rFonts w:asciiTheme="minorHAnsi" w:eastAsiaTheme="minorHAnsi" w:hAnsiTheme="minorHAnsi" w:cstheme="minorBidi"/>
+          <w:b/>
+          <w:bCs/>
+          <w:lang w:eastAsia="en-US"/>
+        </w:rPr>
+        <w:t>D+ Casa &amp; Presentes</w:t>
+      </w:r>
+    </w:p>
+    <w:p>
+      <w:pPr>
+        <w:pStyle w:val="NormalWeb"/>
+        <w:ind w:left="360"/>
+        <w:rPr>
+          <w:rFonts w:asciiTheme="minorHAnsi" w:eastAsiaTheme="minorHAnsi" w:hAnsiTheme="minorHAnsi" w:cstheme="minorBidi"/>
+          <w:lang w:eastAsia="en-US"/>
+        </w:rPr>
+      </w:pPr>
+      <w:r>
+        <w:rPr>
+          <w:rFonts w:asciiTheme="minorHAnsi" w:eastAsiaTheme="minorHAnsi" w:hAnsiTheme="minorHAnsi" w:cstheme="minorBidi"/>
+          <w:lang w:eastAsia="en-US"/>
+        </w:rPr>
+        <w:t>Foi inaugurado em 4 de dezembro de 2016 no </w:t>
+      </w:r>
+      <w:hyperlink r:id="rId24" w:tooltip="Minas Shopping" w:history="1">
+        <w:r>
+          <w:rPr>
+            <w:rFonts w:asciiTheme="minorHAnsi" w:eastAsiaTheme="minorHAnsi" w:hAnsiTheme="minorHAnsi" w:cstheme="minorBidi"/>
+            <w:lang w:eastAsia="en-US"/>
+          </w:rPr>
+          <w:t>Minas Shopping</w:t>
+        </w:r>
+      </w:hyperlink>
+      <w:r>
+        <w:rPr>
+          <w:rFonts w:asciiTheme="minorHAnsi" w:eastAsiaTheme="minorHAnsi" w:hAnsiTheme="minorHAnsi" w:cstheme="minorBidi"/>
+          <w:lang w:eastAsia="en-US"/>
+        </w:rPr>
+        <w:t>, a loja D+ Casa &amp; Presentes, novo investimento do Grupo Leitura no mercado varejista. A loja é voltada para os produtos como: decoração, presentes e utilidades do lar. O conceito é inspirado no modelo internacional store in store (loja dentro da loja).</w:t>
       </w:r>
     </w:p>
     <w:p>
@@ -88,40 +448,208 @@
       </w:r>
     </w:p>
     <w:p>
-      <w:pPr>
-        <w:pStyle w:val="PargrafodaLista"/>
-        <w:numPr>
-          <w:ilvl w:val="0"/>
-          <w:numId w:val="3"/>
-        </w:numPr>
-      </w:pPr>
-      <w:r>
-        <w:t>Descrição:</w:t>
-      </w:r>
-      <w:r>
-        <w:t xml:space="preserve"> Imagem e significado do logo da empresa</w:t>
-      </w:r>
-    </w:p>
-    <w:p>
-      <w:pPr>
-        <w:pStyle w:val="PargrafodaLista"/>
-        <w:numPr>
-          <w:ilvl w:val="0"/>
-          <w:numId w:val="3"/>
-        </w:numPr>
-      </w:pPr>
-      <w:r>
-        <w:t>Evolução:</w:t>
-      </w:r>
-      <w:r>
-        <w:t xml:space="preserve"> Ao longo dos anos (se aplicável)</w:t>
+      <w:r>
+        <w:rPr>
+          <w:noProof/>
+        </w:rPr>
+        <w:drawing>
+          <wp:anchor distT="0" distB="0" distL="114300" distR="114300" simplePos="0" relativeHeight="251658240" behindDoc="0" locked="0" layoutInCell="1" allowOverlap="1" wp14:anchorId="4624C6E9" wp14:editId="08AF166C">
+            <wp:simplePos x="0" y="0"/>
+            <wp:positionH relativeFrom="column">
+              <wp:posOffset>3415665</wp:posOffset>
+            </wp:positionH>
+            <wp:positionV relativeFrom="paragraph">
+              <wp:posOffset>291465</wp:posOffset>
+            </wp:positionV>
+            <wp:extent cx="1280184" cy="714375"/>
+            <wp:effectExtent l="0" t="0" r="0" b="0"/>
+            <wp:wrapNone/>
+            <wp:docPr id="198083110" name="Imagem 3" descr="Forma&#10;&#10;Descrição gerada automaticamente com confiança média"/>
+            <wp:cNvGraphicFramePr>
+              <a:graphicFrameLocks xmlns:a="http://schemas.openxmlformats.org/drawingml/2006/main" noChangeAspect="1"/>
+            </wp:cNvGraphicFramePr>
+            <a:graphic xmlns:a="http://schemas.openxmlformats.org/drawingml/2006/main">
+              <a:graphicData uri="http://schemas.openxmlformats.org/drawingml/2006/picture">
+                <pic:pic xmlns:pic="http://schemas.openxmlformats.org/drawingml/2006/picture">
+                  <pic:nvPicPr>
+                    <pic:cNvPr id="198083110" name="Imagem 3" descr="Forma&#10;&#10;Descrição gerada automaticamente com confiança média"/>
+                    <pic:cNvPicPr/>
+                  </pic:nvPicPr>
+                  <pic:blipFill>
+                    <a:blip r:embed="rId25" cstate="print">
+                      <a:extLst>
+                        <a:ext uri="{28A0092B-C50C-407E-A947-70E740481C1C}">
+                          <a14:useLocalDpi xmlns:a14="http://schemas.microsoft.com/office/drawing/2010/main" val="0"/>
+                        </a:ext>
+                      </a:extLst>
+                    </a:blip>
+                    <a:stretch>
+                      <a:fillRect/>
+                    </a:stretch>
+                  </pic:blipFill>
+                  <pic:spPr>
+                    <a:xfrm>
+                      <a:off x="0" y="0"/>
+                      <a:ext cx="1280184" cy="714375"/>
+                    </a:xfrm>
+                    <a:prstGeom prst="rect">
+                      <a:avLst/>
+                    </a:prstGeom>
+                  </pic:spPr>
+                </pic:pic>
+              </a:graphicData>
+            </a:graphic>
+            <wp14:sizeRelH relativeFrom="margin">
+              <wp14:pctWidth>0</wp14:pctWidth>
+            </wp14:sizeRelH>
+            <wp14:sizeRelV relativeFrom="margin">
+              <wp14:pctHeight>0</wp14:pctHeight>
+            </wp14:sizeRelV>
+          </wp:anchor>
+        </w:drawing>
+      </w:r>
+      <w:r>
+        <w:rPr>
+          <w:noProof/>
+        </w:rPr>
+        <w:drawing>
+          <wp:inline distT="0" distB="0" distL="0" distR="0" wp14:anchorId="6010229B" wp14:editId="1840CAC1">
+            <wp:extent cx="1209675" cy="1209675"/>
+            <wp:effectExtent l="0" t="0" r="9525" b="9525"/>
+            <wp:docPr id="909787681" name="Imagem 1" descr="Logotipo, nome da empresa&#10;&#10;Descrição gerada automaticamente"/>
+            <wp:cNvGraphicFramePr>
+              <a:graphicFrameLocks xmlns:a="http://schemas.openxmlformats.org/drawingml/2006/main" noChangeAspect="1"/>
+            </wp:cNvGraphicFramePr>
+            <a:graphic xmlns:a="http://schemas.openxmlformats.org/drawingml/2006/main">
+              <a:graphicData uri="http://schemas.openxmlformats.org/drawingml/2006/picture">
+                <pic:pic xmlns:pic="http://schemas.openxmlformats.org/drawingml/2006/picture">
+                  <pic:nvPicPr>
+                    <pic:cNvPr id="909787681" name="Imagem 1" descr="Logotipo, nome da empresa&#10;&#10;Descrição gerada automaticamente"/>
+                    <pic:cNvPicPr/>
+                  </pic:nvPicPr>
+                  <pic:blipFill>
+                    <a:blip r:embed="rId26" cstate="print">
+                      <a:extLst>
+                        <a:ext uri="{28A0092B-C50C-407E-A947-70E740481C1C}">
+                          <a14:useLocalDpi xmlns:a14="http://schemas.microsoft.com/office/drawing/2010/main" val="0"/>
+                        </a:ext>
+                      </a:extLst>
+                    </a:blip>
+                    <a:stretch>
+                      <a:fillRect/>
+                    </a:stretch>
+                  </pic:blipFill>
+                  <pic:spPr>
+                    <a:xfrm>
+                      <a:off x="0" y="0"/>
+                      <a:ext cx="1209675" cy="1209675"/>
+                    </a:xfrm>
+                    <a:prstGeom prst="rect">
+                      <a:avLst/>
+                    </a:prstGeom>
+                  </pic:spPr>
+                </pic:pic>
+              </a:graphicData>
+            </a:graphic>
+          </wp:inline>
+        </w:drawing>
+      </w:r>
+      <w:r>
+        <w:rPr>
+          <w:noProof/>
+        </w:rPr>
+        <w:drawing>
+          <wp:inline distT="0" distB="0" distL="0" distR="0" wp14:anchorId="5776EB8C" wp14:editId="4D278800">
+            <wp:extent cx="1895475" cy="1346786"/>
+            <wp:effectExtent l="0" t="0" r="0" b="6350"/>
+            <wp:docPr id="1587015495" name="Imagem 2" descr="Logotipo&#10;&#10;Descrição gerada automaticamente"/>
+            <wp:cNvGraphicFramePr>
+              <a:graphicFrameLocks xmlns:a="http://schemas.openxmlformats.org/drawingml/2006/main" noChangeAspect="1"/>
+            </wp:cNvGraphicFramePr>
+            <a:graphic xmlns:a="http://schemas.openxmlformats.org/drawingml/2006/main">
+              <a:graphicData uri="http://schemas.openxmlformats.org/drawingml/2006/picture">
+                <pic:pic xmlns:pic="http://schemas.openxmlformats.org/drawingml/2006/picture">
+                  <pic:nvPicPr>
+                    <pic:cNvPr id="1587015495" name="Imagem 2" descr="Logotipo&#10;&#10;Descrição gerada automaticamente"/>
+                    <pic:cNvPicPr/>
+                  </pic:nvPicPr>
+                  <pic:blipFill>
+                    <a:blip r:embed="rId27" cstate="print">
+                      <a:extLst>
+                        <a:ext uri="{28A0092B-C50C-407E-A947-70E740481C1C}">
+                          <a14:useLocalDpi xmlns:a14="http://schemas.microsoft.com/office/drawing/2010/main" val="0"/>
+                        </a:ext>
+                      </a:extLst>
+                    </a:blip>
+                    <a:stretch>
+                      <a:fillRect/>
+                    </a:stretch>
+                  </pic:blipFill>
+                  <pic:spPr>
+                    <a:xfrm>
+                      <a:off x="0" y="0"/>
+                      <a:ext cx="1925894" cy="1368399"/>
+                    </a:xfrm>
+                    <a:prstGeom prst="rect">
+                      <a:avLst/>
+                    </a:prstGeom>
+                  </pic:spPr>
+                </pic:pic>
+              </a:graphicData>
+            </a:graphic>
+          </wp:inline>
+        </w:drawing>
       </w:r>
     </w:p>
     <w:p>
       <w:pPr>
         <w:pStyle w:val="Ttulo2"/>
-      </w:pPr>
-      <w:r>
+        <w:rPr>
+          <w:rFonts w:asciiTheme="minorHAnsi" w:eastAsiaTheme="minorHAnsi" w:hAnsiTheme="minorHAnsi" w:cstheme="minorBidi"/>
+          <w:color w:val="auto"/>
+          <w:sz w:val="24"/>
+          <w:szCs w:val="24"/>
+        </w:rPr>
+      </w:pPr>
+      <w:r>
+        <w:rPr>
+          <w:rFonts w:asciiTheme="minorHAnsi" w:eastAsiaTheme="minorHAnsi" w:hAnsiTheme="minorHAnsi" w:cstheme="minorBidi"/>
+          <w:color w:val="auto"/>
+          <w:sz w:val="24"/>
+          <w:szCs w:val="24"/>
+        </w:rPr>
+        <w:t xml:space="preserve">A imagem é simples e nunca mudou ao longo dos anos desde que a rede se tornou "Leitura". Ela apresenta o nome da empresa em azul e a imagem de um livro, utilizando uma fonte simples. Dentro do território mineiro, qualquer pessoa que goste de </w:t>
+      </w:r>
+      <w:r>
+        <w:rPr>
+          <w:rFonts w:asciiTheme="minorHAnsi" w:eastAsiaTheme="minorHAnsi" w:hAnsiTheme="minorHAnsi" w:cstheme="minorBidi"/>
+          <w:color w:val="auto"/>
+          <w:sz w:val="24"/>
+          <w:szCs w:val="24"/>
+        </w:rPr>
+        <w:t>ler</w:t>
+      </w:r>
+      <w:r>
+        <w:rPr>
+          <w:rFonts w:asciiTheme="minorHAnsi" w:eastAsiaTheme="minorHAnsi" w:hAnsiTheme="minorHAnsi" w:cstheme="minorBidi"/>
+          <w:color w:val="auto"/>
+          <w:sz w:val="24"/>
+          <w:szCs w:val="24"/>
+        </w:rPr>
+        <w:t xml:space="preserve"> apenas olha para o livro e reconhece que faz parte da Livraria Leitura, tornando-se, assim, uma logomarca.</w:t>
+      </w:r>
+    </w:p>
+    <w:p>
+      <w:r>
+        <w:br w:type="page"/>
+      </w:r>
+    </w:p>
+    <w:p>
+      <w:pPr>
+        <w:pStyle w:val="Ttulo2"/>
+      </w:pPr>
+      <w:r>
+        <w:lastRenderedPageBreak/>
         <w:t>Segmento de Mercado</w:t>
       </w:r>
     </w:p>
@@ -386,15 +914,8 @@
       </w:r>
     </w:p>
     <w:p>
-      <w:pPr>
-        <w:pStyle w:val="PargrafodaLista"/>
-        <w:numPr>
-          <w:ilvl w:val="0"/>
-          <w:numId w:val="13"/>
-        </w:numPr>
-      </w:pPr>
-      <w:r>
-        <w:t>Declaração de Missão: Propósito fundamental da empresa, o que ela faz e para quem.</w:t>
+      <w:r>
+        <w:t>Promover cultura e entretenimento em ambientes que proporcionem experiências agradáveis.</w:t>
       </w:r>
     </w:p>
     <w:p>
@@ -406,15 +927,8 @@
       </w:r>
     </w:p>
     <w:p>
-      <w:pPr>
-        <w:pStyle w:val="PargrafodaLista"/>
-        <w:numPr>
-          <w:ilvl w:val="0"/>
-          <w:numId w:val="13"/>
-        </w:numPr>
-      </w:pPr>
-      <w:r>
-        <w:t>Declaração de Visão: Onde a empresa pretende estar no futuro, aspirações, metas ao longo prazo</w:t>
+      <w:r>
+        <w:t>Ser reconhecido onde atua</w:t>
       </w:r>
     </w:p>
     <w:p>
@@ -427,14 +941,12 @@
     </w:p>
     <w:p>
       <w:pPr>
-        <w:pStyle w:val="PargrafodaLista"/>
-        <w:numPr>
-          <w:ilvl w:val="0"/>
-          <w:numId w:val="13"/>
-        </w:numPr>
-      </w:pPr>
-      <w:r>
-        <w:t>Princípios e Crenças: Cultura da empresa]</w:t>
+        <w:rPr>
+          <w:u w:val="single"/>
+        </w:rPr>
+      </w:pPr>
+      <w:r>
+        <w:t>Ética: respeito e honestidade com o próxm</w:t>
       </w:r>
     </w:p>
     <w:p>
@@ -442,19 +954,8 @@
         <w:pStyle w:val="Ttulo2"/>
       </w:pPr>
       <w:r>
+        <w:lastRenderedPageBreak/>
         <w:t>Diferenciais Competitivos</w:t>
-      </w:r>
-    </w:p>
-    <w:p>
-      <w:pPr>
-        <w:pStyle w:val="PargrafodaLista"/>
-        <w:numPr>
-          <w:ilvl w:val="0"/>
-          <w:numId w:val="13"/>
-        </w:numPr>
-      </w:pPr>
-      <w:r>
-        <w:t>Vantagens Exclusivas: Aspectos únicos em relação aos concorrentes (tecnologia, equipe...)</w:t>
       </w:r>
     </w:p>
     <w:p>
@@ -727,6 +1228,7 @@
         <w:pStyle w:val="Ttulo2"/>
       </w:pPr>
       <w:r>
+        <w:lastRenderedPageBreak/>
         <w:t>Estratégias de Defesa:</w:t>
       </w:r>
     </w:p>
@@ -798,15 +1300,7 @@
         <w:t>Identificar Processos:</w:t>
       </w:r>
       <w:r>
-        <w:t xml:space="preserve"> Liste todos os processos organizacionais relevantes que serão analisados (</w:t>
-      </w:r>
-      <w:proofErr w:type="spellStart"/>
-      <w:r>
-        <w:t>ex</w:t>
-      </w:r>
-      <w:proofErr w:type="spellEnd"/>
-      <w:r>
-        <w:t>: processo de atendimento ao cliente, gestão de inventário, etc.).</w:t>
+        <w:t xml:space="preserve"> Liste todos os processos organizacionais relevantes que serão analisados (ex: processo de atendimento ao cliente, gestão de inventário, etc.).</w:t>
       </w:r>
     </w:p>
     <w:p>
@@ -898,15 +1392,7 @@
         <w:t>Classificar Solicitação:</w:t>
       </w:r>
       <w:r>
-        <w:t xml:space="preserve"> Determinar a categoria da solicitação (</w:t>
-      </w:r>
-      <w:proofErr w:type="spellStart"/>
-      <w:r>
-        <w:t>ex</w:t>
-      </w:r>
-      <w:proofErr w:type="spellEnd"/>
-      <w:r>
-        <w:t>: técnico, administrativo).</w:t>
+        <w:t xml:space="preserve"> Determinar a categoria da solicitação (ex: técnico, administrativo).</w:t>
       </w:r>
     </w:p>
     <w:p>
@@ -986,15 +1472,7 @@
         <w:t>Identificar Dados Necessários:</w:t>
       </w:r>
       <w:r>
-        <w:t xml:space="preserve"> Determine quais estruturas de dados são necessárias para armazenar e processar as informações em cada etapa (</w:t>
-      </w:r>
-      <w:proofErr w:type="spellStart"/>
-      <w:r>
-        <w:t>ex</w:t>
-      </w:r>
-      <w:proofErr w:type="spellEnd"/>
-      <w:r>
-        <w:t>: listas, filas, árvores).</w:t>
+        <w:t xml:space="preserve"> Determine quais estruturas de dados são necessárias para armazenar e processar as informações em cada etapa (ex: listas, filas, árvores).</w:t>
       </w:r>
     </w:p>
     <w:p>
@@ -1012,15 +1490,7 @@
         <w:t>Definir Algoritmos de Manipulação de Dados:</w:t>
       </w:r>
       <w:r>
-        <w:t xml:space="preserve"> Descreva como os dados são manipulados em cada passo do processo (</w:t>
-      </w:r>
-      <w:proofErr w:type="spellStart"/>
-      <w:r>
-        <w:t>ex</w:t>
-      </w:r>
-      <w:proofErr w:type="spellEnd"/>
-      <w:r>
-        <w:t>: como uma fila é usada para gerenciar solicitações de atendimento).</w:t>
+        <w:t xml:space="preserve"> Descreva como os dados são manipulados em cada passo do processo (ex: como uma fila é usada para gerenciar solicitações de atendimento).</w:t>
       </w:r>
     </w:p>
     <w:p>
@@ -1034,6 +1504,7 @@
         <w:rPr>
           <w:rStyle w:val="Ttulo1Char"/>
         </w:rPr>
+        <w:lastRenderedPageBreak/>
         <w:t>Criação de Fluxogramas</w:t>
       </w:r>
     </w:p>
@@ -1274,15 +1745,7 @@
         <w:t>Melhoria de Estruturas de Dados:</w:t>
       </w:r>
       <w:r>
-        <w:t xml:space="preserve"> Sugira estruturas de dados mais eficientes se houver problemas de desempenho (</w:t>
-      </w:r>
-      <w:proofErr w:type="spellStart"/>
-      <w:r>
-        <w:t>ex</w:t>
-      </w:r>
-      <w:proofErr w:type="spellEnd"/>
-      <w:r>
-        <w:t>: substituir listas por árvores binárias para busca mais rápida).</w:t>
+        <w:t xml:space="preserve"> Sugira estruturas de dados mais eficientes se houver problemas de desempenho (ex: substituir listas por árvores binárias para busca mais rápida).</w:t>
       </w:r>
     </w:p>
     <w:p>
@@ -1364,6 +1827,7 @@
         <w:pStyle w:val="Ttulo2"/>
       </w:pPr>
       <w:r>
+        <w:lastRenderedPageBreak/>
         <w:t>Comunicação das Melhorias:</w:t>
       </w:r>
     </w:p>
@@ -1664,15 +2128,7 @@
         <w:t>Exemplo:</w:t>
       </w:r>
       <w:r>
-        <w:t xml:space="preserve"> C = { Cliente1, Cliente2, Cliente3, ..., </w:t>
-      </w:r>
-      <w:proofErr w:type="spellStart"/>
-      <w:r>
-        <w:t>ClienteN</w:t>
-      </w:r>
-      <w:proofErr w:type="spellEnd"/>
-      <w:r>
-        <w:t xml:space="preserve"> }</w:t>
+        <w:t xml:space="preserve"> C = { Cliente1, Cliente2, Cliente3, ..., ClienteN }</w:t>
       </w:r>
     </w:p>
     <w:p>
@@ -1718,39 +2174,7 @@
         <w:t>Exemplo:</w:t>
       </w:r>
       <w:r>
-        <w:t xml:space="preserve"> P = { </w:t>
-      </w:r>
-      <w:proofErr w:type="spellStart"/>
-      <w:r>
-        <w:t>ProdutoA</w:t>
-      </w:r>
-      <w:proofErr w:type="spellEnd"/>
-      <w:r>
-        <w:t xml:space="preserve">, </w:t>
-      </w:r>
-      <w:proofErr w:type="spellStart"/>
-      <w:r>
-        <w:t>ProdutoB</w:t>
-      </w:r>
-      <w:proofErr w:type="spellEnd"/>
-      <w:r>
-        <w:t xml:space="preserve">, </w:t>
-      </w:r>
-      <w:proofErr w:type="spellStart"/>
-      <w:r>
-        <w:t>ProdutoC</w:t>
-      </w:r>
-      <w:proofErr w:type="spellEnd"/>
-      <w:r>
-        <w:t xml:space="preserve">, ..., </w:t>
-      </w:r>
-      <w:proofErr w:type="spellStart"/>
-      <w:r>
-        <w:t>ProdutoM</w:t>
-      </w:r>
-      <w:proofErr w:type="spellEnd"/>
-      <w:r>
-        <w:t xml:space="preserve"> }</w:t>
+        <w:t xml:space="preserve"> P = { ProdutoA, ProdutoB, ProdutoC, ..., ProdutoM }</w:t>
       </w:r>
     </w:p>
     <w:p>
@@ -1796,39 +2220,7 @@
         <w:t>Exemplo:</w:t>
       </w:r>
       <w:r>
-        <w:t xml:space="preserve"> S = { </w:t>
-      </w:r>
-      <w:proofErr w:type="spellStart"/>
-      <w:r>
-        <w:t>ServiçoX</w:t>
-      </w:r>
-      <w:proofErr w:type="spellEnd"/>
-      <w:r>
-        <w:t xml:space="preserve">, </w:t>
-      </w:r>
-      <w:proofErr w:type="spellStart"/>
-      <w:r>
-        <w:t>ServiçoY</w:t>
-      </w:r>
-      <w:proofErr w:type="spellEnd"/>
-      <w:r>
-        <w:t xml:space="preserve">, </w:t>
-      </w:r>
-      <w:proofErr w:type="spellStart"/>
-      <w:r>
-        <w:t>ServiçoZ</w:t>
-      </w:r>
-      <w:proofErr w:type="spellEnd"/>
-      <w:r>
-        <w:t xml:space="preserve">, ..., </w:t>
-      </w:r>
-      <w:proofErr w:type="spellStart"/>
-      <w:r>
-        <w:t>ServiçoW</w:t>
-      </w:r>
-      <w:proofErr w:type="spellEnd"/>
-      <w:r>
-        <w:t xml:space="preserve"> }</w:t>
+        <w:t xml:space="preserve"> S = { ServiçoX, ServiçoY, ServiçoZ, ..., ServiçoW }</w:t>
       </w:r>
     </w:p>
     <w:p>
@@ -1836,6 +2228,7 @@
         <w:pStyle w:val="Ttulo4"/>
       </w:pPr>
       <w:r>
+        <w:lastRenderedPageBreak/>
         <w:t>Conjunto de Transações (T):</w:t>
       </w:r>
     </w:p>
@@ -1874,15 +2267,7 @@
         <w:t>Exemplo:</w:t>
       </w:r>
       <w:r>
-        <w:t xml:space="preserve"> T = { Transação1, Transação2, Transação3, ..., </w:t>
-      </w:r>
-      <w:proofErr w:type="spellStart"/>
-      <w:r>
-        <w:t>TransaçãoO</w:t>
-      </w:r>
-      <w:proofErr w:type="spellEnd"/>
-      <w:r>
-        <w:t xml:space="preserve"> }</w:t>
+        <w:t xml:space="preserve"> T = { Transação1, Transação2, Transação3, ..., TransaçãoO }</w:t>
       </w:r>
     </w:p>
     <w:p>
@@ -2171,6 +2556,7 @@
           <w:b/>
           <w:bCs/>
         </w:rPr>
+        <w:lastRenderedPageBreak/>
         <w:t>Conjunto de Clientes Inativos (CI):</w:t>
       </w:r>
       <w:r>
@@ -2418,15 +2804,7 @@
         </w:numPr>
       </w:pPr>
       <w:r>
-        <w:t xml:space="preserve">Clientes que compraram </w:t>
-      </w:r>
-      <w:proofErr w:type="spellStart"/>
-      <w:r>
-        <w:t>ProdutoX</w:t>
-      </w:r>
-      <w:proofErr w:type="spellEnd"/>
-      <w:r>
-        <w:t xml:space="preserve"> (CX):</w:t>
+        <w:t>Clientes que compraram ProdutoX (CX):</w:t>
       </w:r>
     </w:p>
     <w:p>
@@ -2450,15 +2828,7 @@
         </w:numPr>
       </w:pPr>
       <w:r>
-        <w:t xml:space="preserve">Clientes que utilizaram </w:t>
-      </w:r>
-      <w:proofErr w:type="spellStart"/>
-      <w:r>
-        <w:t>ServiçoY</w:t>
-      </w:r>
-      <w:proofErr w:type="spellEnd"/>
-      <w:r>
-        <w:t xml:space="preserve"> (CY):</w:t>
+        <w:t>Clientes que utilizaram ServiçoY (CY):</w:t>
       </w:r>
     </w:p>
     <w:p>
@@ -2482,23 +2852,7 @@
         </w:numPr>
       </w:pPr>
       <w:r>
-        <w:t xml:space="preserve">Clientes que compraram </w:t>
-      </w:r>
-      <w:proofErr w:type="spellStart"/>
-      <w:r>
-        <w:t>ProdutoX</w:t>
-      </w:r>
-      <w:proofErr w:type="spellEnd"/>
-      <w:r>
-        <w:t xml:space="preserve"> e utilizaram </w:t>
-      </w:r>
-      <w:proofErr w:type="spellStart"/>
-      <w:r>
-        <w:t>ServiçoY</w:t>
-      </w:r>
-      <w:proofErr w:type="spellEnd"/>
-      <w:r>
-        <w:t xml:space="preserve"> (CX ∩ CY):</w:t>
+        <w:t>Clientes que compraram ProdutoX e utilizaram ServiçoY (CX ∩ CY):</w:t>
       </w:r>
     </w:p>
     <w:p>
@@ -2542,39 +2896,7 @@
         </w:numPr>
       </w:pPr>
       <w:r>
-        <w:t xml:space="preserve">PA = { </w:t>
-      </w:r>
-      <w:proofErr w:type="spellStart"/>
-      <w:r>
-        <w:t>ProdutoA</w:t>
-      </w:r>
-      <w:proofErr w:type="spellEnd"/>
-      <w:r>
-        <w:t xml:space="preserve">, </w:t>
-      </w:r>
-      <w:proofErr w:type="spellStart"/>
-      <w:r>
-        <w:t>ProdutoB</w:t>
-      </w:r>
-      <w:proofErr w:type="spellEnd"/>
-      <w:r>
-        <w:t xml:space="preserve">, </w:t>
-      </w:r>
-      <w:proofErr w:type="spellStart"/>
-      <w:r>
-        <w:t>ProdutoC</w:t>
-      </w:r>
-      <w:proofErr w:type="spellEnd"/>
-      <w:r>
-        <w:t xml:space="preserve">, </w:t>
-      </w:r>
-      <w:proofErr w:type="spellStart"/>
-      <w:r>
-        <w:t>ProdutoD</w:t>
-      </w:r>
-      <w:proofErr w:type="spellEnd"/>
-      <w:r>
-        <w:t xml:space="preserve"> }</w:t>
+        <w:t>PA = { ProdutoA, ProdutoB, ProdutoC, ProdutoD }</w:t>
       </w:r>
     </w:p>
     <w:p>
@@ -2598,23 +2920,7 @@
         </w:numPr>
       </w:pPr>
       <w:r>
-        <w:t xml:space="preserve">PV = { </w:t>
-      </w:r>
-      <w:proofErr w:type="spellStart"/>
-      <w:r>
-        <w:t>ProdutoA</w:t>
-      </w:r>
-      <w:proofErr w:type="spellEnd"/>
-      <w:r>
-        <w:t xml:space="preserve">, </w:t>
-      </w:r>
-      <w:proofErr w:type="spellStart"/>
-      <w:r>
-        <w:t>ProdutoB</w:t>
-      </w:r>
-      <w:proofErr w:type="spellEnd"/>
-      <w:r>
-        <w:t xml:space="preserve"> }</w:t>
+        <w:t>PV = { ProdutoA, ProdutoB }</w:t>
       </w:r>
     </w:p>
     <w:p>
@@ -2626,6 +2932,7 @@
         </w:numPr>
       </w:pPr>
       <w:r>
+        <w:lastRenderedPageBreak/>
         <w:t>Produtos não Vendidos (PA − PV):</w:t>
       </w:r>
     </w:p>
@@ -2638,23 +2945,7 @@
         </w:numPr>
       </w:pPr>
       <w:r>
-        <w:t xml:space="preserve">PA − PV = { </w:t>
-      </w:r>
-      <w:proofErr w:type="spellStart"/>
-      <w:r>
-        <w:t>ProdutoC</w:t>
-      </w:r>
-      <w:proofErr w:type="spellEnd"/>
-      <w:r>
-        <w:t xml:space="preserve">, </w:t>
-      </w:r>
-      <w:proofErr w:type="spellStart"/>
-      <w:r>
-        <w:t>ProdutoD</w:t>
-      </w:r>
-      <w:proofErr w:type="spellEnd"/>
-      <w:r>
-        <w:t xml:space="preserve"> }</w:t>
+        <w:t>PA − PV = { ProdutoC, ProdutoD }</w:t>
       </w:r>
     </w:p>
     <w:p>
@@ -2963,6 +3254,7 @@
         </w:numPr>
       </w:pPr>
       <w:r>
+        <w:lastRenderedPageBreak/>
         <w:t>Lema da Empresa, Mascote, Conceito/Identidade da Marca</w:t>
       </w:r>
     </w:p>
@@ -3067,7 +3359,6 @@
         </w:numPr>
       </w:pPr>
       <w:r>
-        <w:lastRenderedPageBreak/>
         <w:t>Missão, Visão, Valores e Código de Ética</w:t>
       </w:r>
     </w:p>
@@ -3238,6 +3529,7 @@
         <w:pStyle w:val="Ttulo3"/>
       </w:pPr>
       <w:r>
+        <w:lastRenderedPageBreak/>
         <w:t>Responsabilidade</w:t>
       </w:r>
     </w:p>
@@ -3310,13 +3602,7 @@
         <w:pStyle w:val="Ttulo3"/>
       </w:pPr>
       <w:r>
-        <w:t xml:space="preserve">Pilar </w:t>
-      </w:r>
-      <w:r>
-        <w:t>2</w:t>
-      </w:r>
-      <w:r>
-        <w:t>: [Nome do Pilar]</w:t>
+        <w:t>Pilar 2: [Nome do Pilar]</w:t>
       </w:r>
     </w:p>
     <w:p>
@@ -3348,13 +3634,7 @@
         <w:pStyle w:val="Ttulo3"/>
       </w:pPr>
       <w:r>
-        <w:t xml:space="preserve">Pilar </w:t>
-      </w:r>
-      <w:r>
-        <w:t>3</w:t>
-      </w:r>
-      <w:r>
-        <w:t>: [Nome do Pilar]</w:t>
+        <w:t>Pilar 3: [Nome do Pilar]</w:t>
       </w:r>
     </w:p>
     <w:p>
@@ -3441,14 +3721,7 @@
         <w:pStyle w:val="Ttulo3"/>
       </w:pPr>
       <w:r>
-        <w:lastRenderedPageBreak/>
-        <w:t xml:space="preserve">Objetivo </w:t>
-      </w:r>
-      <w:r>
-        <w:t>2</w:t>
-      </w:r>
-      <w:r>
-        <w:t>: [Nome do Objetivo]</w:t>
+        <w:t>Objetivo 2: [Nome do Objetivo]</w:t>
       </w:r>
     </w:p>
     <w:p>
@@ -13408,6 +13681,44 @@
       <w:color w:val="0A2F40" w:themeColor="accent1" w:themeShade="7F"/>
     </w:rPr>
   </w:style>
+  <w:style w:type="paragraph" w:styleId="NormalWeb">
+    <w:name w:val="Normal (Web)"/>
+    <w:basedOn w:val="Normal"/>
+    <w:uiPriority w:val="99"/>
+    <w:semiHidden/>
+    <w:unhideWhenUsed/>
+    <w:rsid w:val="00A1408D"/>
+    <w:pPr>
+      <w:spacing w:before="100" w:beforeAutospacing="1" w:after="100" w:afterAutospacing="1" w:line="240" w:lineRule="auto"/>
+    </w:pPr>
+    <w:rPr>
+      <w:rFonts w:ascii="Times New Roman" w:eastAsia="Times New Roman" w:hAnsi="Times New Roman" w:cs="Times New Roman"/>
+      <w:lang w:eastAsia="pt-BR"/>
+    </w:rPr>
+  </w:style>
+  <w:style w:type="character" w:styleId="Hyperlink">
+    <w:name w:val="Hyperlink"/>
+    <w:basedOn w:val="Fontepargpadro"/>
+    <w:uiPriority w:val="99"/>
+    <w:unhideWhenUsed/>
+    <w:rsid w:val="00A1408D"/>
+    <w:rPr>
+      <w:color w:val="0000FF"/>
+      <w:u w:val="single"/>
+    </w:rPr>
+  </w:style>
+  <w:style w:type="character" w:styleId="MenoPendente">
+    <w:name w:val="Unresolved Mention"/>
+    <w:basedOn w:val="Fontepargpadro"/>
+    <w:uiPriority w:val="99"/>
+    <w:semiHidden/>
+    <w:unhideWhenUsed/>
+    <w:rsid w:val="00A1408D"/>
+    <w:rPr>
+      <w:color w:val="605E5C"/>
+      <w:shd w:val="clear" w:color="auto" w:fill="E1DFDD"/>
+    </w:rPr>
+  </w:style>
 </w:styles>
 </file>
 
@@ -13673,6 +13984,21 @@
 </file>
 
 <file path=customXml/item1.xml><?xml version="1.0" encoding="utf-8"?>
+<p:properties xmlns:p="http://schemas.microsoft.com/office/2006/metadata/properties" xmlns:xsi="http://www.w3.org/2001/XMLSchema-instance" xmlns:pc="http://schemas.microsoft.com/office/infopath/2007/PartnerControls">
+  <documentManagement/>
+</p:properties>
+</file>
+
+<file path=customXml/item2.xml><?xml version="1.0" encoding="utf-8"?>
+<?mso-contentType ?>
+<FormTemplates xmlns="http://schemas.microsoft.com/sharepoint/v3/contenttype/forms">
+  <Display>DocumentLibraryForm</Display>
+  <Edit>DocumentLibraryForm</Edit>
+  <New>DocumentLibraryForm</New>
+</FormTemplates>
+</file>
+
+<file path=customXml/item3.xml><?xml version="1.0" encoding="utf-8"?>
 <ct:contentTypeSchema xmlns:ct="http://schemas.microsoft.com/office/2006/metadata/contentType" xmlns:ma="http://schemas.microsoft.com/office/2006/metadata/properties/metaAttributes" ct:_="" ma:_="" ma:contentTypeName="Documento" ma:contentTypeID="0x010100DF226DFCBF31AC46B57008ED121ECFC5" ma:contentTypeVersion="4" ma:contentTypeDescription="Crie um novo documento." ma:contentTypeScope="" ma:versionID="e5a47922fe48016f936e79b34cecd29a">
   <xsd:schema xmlns:xsd="http://www.w3.org/2001/XMLSchema" xmlns:xs="http://www.w3.org/2001/XMLSchema" xmlns:p="http://schemas.microsoft.com/office/2006/metadata/properties" xmlns:ns2="5323e7ba-a599-4b02-b4c7-05beb4cc643b" targetNamespace="http://schemas.microsoft.com/office/2006/metadata/properties" ma:root="true" ma:fieldsID="2faba7df29be7db4533c977c8e304e32" ns2:_="">
     <xsd:import namespace="5323e7ba-a599-4b02-b4c7-05beb4cc643b"/>
@@ -13816,22 +14142,24 @@
 </ct:contentTypeSchema>
 </file>
 
-<file path=customXml/item2.xml><?xml version="1.0" encoding="utf-8"?>
-<?mso-contentType ?>
-<FormTemplates xmlns="http://schemas.microsoft.com/sharepoint/v3/contenttype/forms">
-  <Display>DocumentLibraryForm</Display>
-  <Edit>DocumentLibraryForm</Edit>
-  <New>DocumentLibraryForm</New>
-</FormTemplates>
+<file path=customXml/itemProps1.xml><?xml version="1.0" encoding="utf-8"?>
+<ds:datastoreItem xmlns:ds="http://schemas.openxmlformats.org/officeDocument/2006/customXml" ds:itemID="{BE6C3D30-AD1B-44A1-A4CE-27E06F9967D5}">
+  <ds:schemaRefs>
+    <ds:schemaRef ds:uri="http://schemas.microsoft.com/office/2006/metadata/properties"/>
+    <ds:schemaRef ds:uri="http://schemas.microsoft.com/office/infopath/2007/PartnerControls"/>
+  </ds:schemaRefs>
+</ds:datastoreItem>
 </file>
 
-<file path=customXml/item3.xml><?xml version="1.0" encoding="utf-8"?>
-<p:properties xmlns:p="http://schemas.microsoft.com/office/2006/metadata/properties" xmlns:xsi="http://www.w3.org/2001/XMLSchema-instance" xmlns:pc="http://schemas.microsoft.com/office/infopath/2007/PartnerControls">
-  <documentManagement/>
-</p:properties>
+<file path=customXml/itemProps2.xml><?xml version="1.0" encoding="utf-8"?>
+<ds:datastoreItem xmlns:ds="http://schemas.openxmlformats.org/officeDocument/2006/customXml" ds:itemID="{54663F32-263C-46E9-A4A8-75EB8DCC424A}">
+  <ds:schemaRefs>
+    <ds:schemaRef ds:uri="http://schemas.microsoft.com/sharepoint/v3/contenttype/forms"/>
+  </ds:schemaRefs>
+</ds:datastoreItem>
 </file>
 
-<file path=customXml/itemProps1.xml><?xml version="1.0" encoding="utf-8"?>
+<file path=customXml/itemProps3.xml><?xml version="1.0" encoding="utf-8"?>
 <ds:datastoreItem xmlns:ds="http://schemas.openxmlformats.org/officeDocument/2006/customXml" ds:itemID="{AE7442EE-DEC4-4305-87DE-EC50FDE75442}">
   <ds:schemaRefs>
     <ds:schemaRef ds:uri="http://schemas.microsoft.com/office/2006/metadata/contentType"/>
@@ -13847,21 +14175,4 @@
     <ds:schemaRef ds:uri="http://schemas.microsoft.com/internal/obd"/>
   </ds:schemaRefs>
 </ds:datastoreItem>
-</file>
-
-<file path=customXml/itemProps2.xml><?xml version="1.0" encoding="utf-8"?>
-<ds:datastoreItem xmlns:ds="http://schemas.openxmlformats.org/officeDocument/2006/customXml" ds:itemID="{54663F32-263C-46E9-A4A8-75EB8DCC424A}">
-  <ds:schemaRefs>
-    <ds:schemaRef ds:uri="http://schemas.microsoft.com/sharepoint/v3/contenttype/forms"/>
-  </ds:schemaRefs>
-</ds:datastoreItem>
-</file>
-
-<file path=customXml/itemProps3.xml><?xml version="1.0" encoding="utf-8"?>
-<ds:datastoreItem xmlns:ds="http://schemas.openxmlformats.org/officeDocument/2006/customXml" ds:itemID="{BE6C3D30-AD1B-44A1-A4CE-27E06F9967D5}">
-  <ds:schemaRefs>
-    <ds:schemaRef ds:uri="http://schemas.microsoft.com/office/2006/metadata/properties"/>
-    <ds:schemaRef ds:uri="http://schemas.microsoft.com/office/infopath/2007/PartnerControls"/>
-  </ds:schemaRefs>
-</ds:datastoreItem>
 </file>
</xml_diff>